<commit_message>
Added tables, sceenshots, excel
</commit_message>
<xml_diff>
--- a/Manuscript_OpenSourceRelationalNetworkDerivationVisualizationTaskGeneration.docx
+++ b/Manuscript_OpenSourceRelationalNetworkDerivationVisualizationTaskGeneration.docx
@@ -186,15 +186,7 @@
         <w:t xml:space="preserve"> or</w:t>
       </w:r>
       <w:r>
-        <w:t xml:space="preserve"> Henri </w:t>
-      </w:r>
-      <w:proofErr w:type="spellStart"/>
-      <w:r>
-        <w:t>Dunantlaan</w:t>
-      </w:r>
-      <w:proofErr w:type="spellEnd"/>
-      <w:r>
-        <w:t xml:space="preserve"> 2, 9000, Ghent, Belgium. </w:t>
+        <w:t xml:space="preserve"> Henri Dunantlaan 2, 9000, Ghent, Belgium. </w:t>
       </w:r>
       <w:r>
         <w:t>The work presented here was supported</w:t>
@@ -244,27 +236,131 @@
         <w:pStyle w:val="APA7Body"/>
       </w:pPr>
       <w:r>
-        <w:t xml:space="preserve">Relational reasoning is a cornerstone of human higher cognition, and therefore a prime subject of psychological research. The current paper describes a set of tools designed to facilitate research into relational reasoning. Based on a thorough conceptual analysis of relations, software was designed to automatically derive relations given a (set of) source relation(s). Building on this simple idea, we introduce tools to easily and automatically (1) visualize a relational network of baseline and derived relations, (2)  generate a match-to-sample procedure with user-defined task parameters and (3) generate a set of syllogistic reasoning problems provided user-specified task characteristics. It is often cumbersome for experimenters to construct large relational networks due to the combinatorial explosion (i.e., from a set of </w:t>
+        <w:t>Relational reasoning</w:t>
+      </w:r>
+      <w:r>
+        <w:t xml:space="preserve"> is suggested to be a</w:t>
+      </w:r>
+      <w:r>
+        <w:t xml:space="preserve"> cornerstone of human higher cognition, and therefore a prime subject of psychological </w:t>
+      </w:r>
+      <w:r>
+        <w:t xml:space="preserve">and artificial intelligence </w:t>
+      </w:r>
+      <w:r>
+        <w:t xml:space="preserve">research. </w:t>
+      </w:r>
+      <w:r>
+        <w:t xml:space="preserve">Human relational abilities are extremely generative, </w:t>
+      </w:r>
+      <w:r>
+        <w:t>allowing individuals to flexibly adapt to novel environments</w:t>
+      </w:r>
+      <w:r>
+        <w:t>. Unfortunately, this generativity also complicates r</w:t>
+      </w:r>
+      <w:r>
+        <w:t xml:space="preserve">esearch </w:t>
+      </w:r>
+      <w:r>
+        <w:t xml:space="preserve">on </w:t>
+      </w:r>
+      <w:r>
+        <w:t xml:space="preserve">complex relational cognition </w:t>
+      </w:r>
+      <w:r>
+        <w:t xml:space="preserve">because visualizing </w:t>
+      </w:r>
+      <w:r>
+        <w:t>the network of relations that governs an individual’s behavior, or establishing such complex relational control in the lab</w:t>
+      </w:r>
+      <w:r>
+        <w:t xml:space="preserve"> is difficult and cumbersome</w:t>
+      </w:r>
+      <w:r>
+        <w:t xml:space="preserve">, resulting in an empirical basis that is limited to </w:t>
       </w:r>
       <w:r>
         <w:rPr>
           <w:i/>
           <w:iCs/>
         </w:rPr>
-        <w:t>n</w:t>
-      </w:r>
-      <w:r>
-        <w:t xml:space="preserve"> relations, one can in principle derive </w:t>
-      </w:r>
-      <w:r>
-        <w:rPr>
-          <w:i/>
-          <w:iCs/>
-        </w:rPr>
-        <w:t>n²</w:t>
-      </w:r>
-      <w:r>
-        <w:t xml:space="preserve"> new relations). However, it is likely this kind of complex relational behavior or reasoning that underpins most cognitive abilities interesting to psychologists. Few attempts have been made to facilitate the empirical study of such complex behavior, and those that exist are limited. The tools presented in this manuscript address some of these limitations and as such (we hope) facilitate relational reasoning research on more complex relational behavior.</w:t>
+        <w:t>relatively</w:t>
+      </w:r>
+      <w:r>
+        <w:t xml:space="preserve"> simple phenomena</w:t>
+      </w:r>
+      <w:r>
+        <w:t xml:space="preserve">. </w:t>
+      </w:r>
+      <w:r>
+        <w:t>The current paper describes a set of</w:t>
+      </w:r>
+      <w:r>
+        <w:t xml:space="preserve"> open source</w:t>
+      </w:r>
+      <w:r>
+        <w:t xml:space="preserve"> </w:t>
+      </w:r>
+      <w:r>
+        <w:t xml:space="preserve">resources that we hope can </w:t>
+      </w:r>
+      <w:r>
+        <w:t xml:space="preserve">facilitate research into </w:t>
+      </w:r>
+      <w:r>
+        <w:t xml:space="preserve">complex </w:t>
+      </w:r>
+      <w:r>
+        <w:t xml:space="preserve">relational reasoning. </w:t>
+      </w:r>
+      <w:r>
+        <w:t xml:space="preserve">We provide </w:t>
+      </w:r>
+      <w:r>
+        <w:t xml:space="preserve">a set of </w:t>
+      </w:r>
+      <w:r>
+        <w:t xml:space="preserve">tables that can be used to automate relational derivation </w:t>
+      </w:r>
+      <w:r>
+        <w:t>in computer programs and illustrate their value in three tools derived from them</w:t>
+      </w:r>
+      <w:r>
+        <w:t xml:space="preserve"> to </w:t>
+      </w:r>
+      <w:r>
+        <w:t>automatically (1) visualize a relational network of baseline and derived relations, (2)  generate a match-to-sample procedure with user-defined task parameters and (3) generate a set of syllogistic reasoning problems provided user-specified task characteristics</w:t>
+      </w:r>
+      <w:r>
+        <w:t xml:space="preserve">. </w:t>
+      </w:r>
+      <w:r>
+        <w:t xml:space="preserve">We hope these tools can help </w:t>
+      </w:r>
+      <w:r>
+        <w:t xml:space="preserve">researchers overcome </w:t>
+      </w:r>
+      <w:r>
+        <w:t xml:space="preserve">(some of) </w:t>
+      </w:r>
+      <w:r>
+        <w:t>these</w:t>
+      </w:r>
+      <w:r>
+        <w:t xml:space="preserve"> limitations </w:t>
+      </w:r>
+      <w:r>
+        <w:t xml:space="preserve">and as such </w:t>
+      </w:r>
+      <w:r>
+        <w:t>facilitate research on more complex relational behavior</w:t>
+      </w:r>
+      <w:r>
+        <w:t xml:space="preserve"> that underpins complex human cognition</w:t>
+      </w:r>
+      <w:r>
+        <w:t>.</w:t>
       </w:r>
     </w:p>
     <w:p>
@@ -279,7 +375,13 @@
         <w:t>Keywords</w:t>
       </w:r>
       <w:r>
-        <w:t>. Relational Reasoning, Relational Networks, Syllogistic Reasoning, Relation Derivation, Software</w:t>
+        <w:t xml:space="preserve">. Relational Reasoning, Relational Networks, Syllogistic Reasoning, Relation Derivation, </w:t>
+      </w:r>
+      <w:r>
+        <w:t xml:space="preserve">Open Source </w:t>
+      </w:r>
+      <w:r>
+        <w:t>Software</w:t>
       </w:r>
     </w:p>
     <w:p>
@@ -312,37 +414,209 @@
     <w:p>
       <w:pPr>
         <w:pStyle w:val="APA7Body"/>
+      </w:pPr>
+      <w:r>
+        <w:t xml:space="preserve">The human capacity for relational reasoning is </w:t>
+      </w:r>
+      <w:r>
+        <w:t>suggested to be a</w:t>
+      </w:r>
+      <w:r>
+        <w:t xml:space="preserve"> cornerstone of complex cognition and intelligent behavior</w:t>
+      </w:r>
+      <w:r>
+        <w:t xml:space="preserve"> (e.g., Hayes et al, 2001; Penn et al., 2008; Halford et al., 2010; Gentner &amp; Smith, 2013; McLoughlin et al., 2020)</w:t>
+      </w:r>
+      <w:r>
+        <w:t xml:space="preserve"> and </w:t>
+      </w:r>
+      <w:r>
+        <w:t xml:space="preserve">has received increasing research attention in fields such as behavioral </w:t>
+      </w:r>
+      <w:r>
+        <w:t>psychology, cognitive and neuropsychology, linguistics and computer science.</w:t>
+      </w:r>
+      <w:r>
+        <w:t xml:space="preserve"> </w:t>
+      </w:r>
+      <w:r>
+        <w:t>Across these research fields, p</w:t>
+      </w:r>
+      <w:r>
+        <w:t xml:space="preserve">rocedures involving complex relational reasoning are developed to assess </w:t>
+      </w:r>
+      <w:r>
+        <w:t xml:space="preserve">the ability in an experimental context (e.g., </w:t>
+      </w:r>
+      <w:r>
+        <w:t xml:space="preserve">the relational abilities index, Stewart et al., 2016, Cummins et al., </w:t>
+      </w:r>
+      <w:r>
+        <w:t>2023</w:t>
+      </w:r>
+      <w:r>
+        <w:t>)</w:t>
+      </w:r>
+      <w:r>
+        <w:t>, relate it to some other construct (e.g., fluid intelligence</w:t>
+      </w:r>
+      <w:r>
+        <w:t xml:space="preserve">, Crone et al., 2009; </w:t>
+      </w:r>
+      <w:r>
+        <w:t>Colbert et al., 20</w:t>
+      </w:r>
+      <w:r>
+        <w:t xml:space="preserve">17) or to </w:t>
+      </w:r>
+      <w:r>
+        <w:t>train the ability or those it is purported to underpin (e.g.,</w:t>
+      </w:r>
+      <w:r>
+        <w:t xml:space="preserve"> Colbert et al., 2018; Dixon et al., </w:t>
+      </w:r>
+      <w:r>
+        <w:t>202</w:t>
+      </w:r>
+      <w:r>
+        <w:t>2</w:t>
+      </w:r>
+      <w:r>
+        <w:t>)</w:t>
+      </w:r>
+      <w:r>
+        <w:t>.</w:t>
+      </w:r>
+      <w:r>
+        <w:t xml:space="preserve"> </w:t>
+      </w:r>
+    </w:p>
+    <w:p>
+      <w:pPr>
+        <w:pStyle w:val="APA7Body"/>
+      </w:pPr>
+      <w:r>
+        <w:t xml:space="preserve">Smith &amp; Hayes (2022) make point that AI </w:t>
+      </w:r>
+      <w:r>
+        <w:t xml:space="preserve">research also increasingly makes use of </w:t>
+      </w:r>
+      <w:r>
+        <w:t>relational algorithms with the hopes of achieving human-level flexibility and generativity (e.g., Santoro et al., 2020</w:t>
+      </w:r>
+      <w:r>
+        <w:t>;</w:t>
+      </w:r>
+      <w:r>
+        <w:t xml:space="preserve"> Ninness and Ninness, </w:t>
+      </w:r>
+      <w:r>
+        <w:t>2020;</w:t>
+      </w:r>
+      <w:r>
+        <w:t xml:space="preserve"> …) but that the relational information they learn is often hidden in the black box-nature of their many hidden layers.</w:t>
+      </w:r>
+    </w:p>
+    <w:p>
+      <w:pPr>
+        <w:pStyle w:val="APA7Body"/>
+      </w:pPr>
+    </w:p>
+    <w:p>
+      <w:pPr>
+        <w:pStyle w:val="APA7Body"/>
+      </w:pPr>
+      <w:r>
+        <w:t xml:space="preserve"> In order to explore the broader implications of assessing and training relational reasoning for complex issues in human cognition it is necessary to have both highly specified tasks (e.g., see Cortes et al., 2021) and carefully crafted analytic and descriptive models. We will use the example of RFT to explain why that is so.</w:t>
+      </w:r>
+      <w:r>
+        <w:t xml:space="preserve"> RFT </w:t>
+      </w:r>
+      <w:r>
+        <w:t xml:space="preserve">accounts for generativity in human language through a learned behavior of combining two or more previously trained relations into novel derived (not directly trained) relations. For example, if </w:t>
+      </w:r>
+      <w:r>
+        <w:rPr>
+          <w:i/>
+          <w:iCs/>
+        </w:rPr>
+        <w:t xml:space="preserve">A </w:t>
+      </w:r>
+      <w:r>
+        <w:t xml:space="preserve">is less than </w:t>
+      </w:r>
+      <w:r>
+        <w:rPr>
+          <w:i/>
+          <w:iCs/>
+        </w:rPr>
+        <w:t xml:space="preserve">B </w:t>
+      </w:r>
+      <w:r>
+        <w:t xml:space="preserve">and </w:t>
+      </w:r>
+      <w:r>
+        <w:rPr>
+          <w:i/>
+          <w:iCs/>
+        </w:rPr>
+        <w:t xml:space="preserve">B </w:t>
+      </w:r>
+      <w:r>
+        <w:t>is less than</w:t>
+      </w:r>
+    </w:p>
+    <w:p>
+      <w:pPr>
+        <w:pStyle w:val="APA7Body"/>
+      </w:pPr>
+      <w:r>
+        <w:t>Results in massive relational networks</w:t>
+      </w:r>
+      <w:r>
+        <w:t xml:space="preserve"> and relational behavioral repertoires</w:t>
+      </w:r>
+      <w:r>
+        <w:t xml:space="preserve">, </w:t>
+      </w:r>
+      <w:r>
+        <w:t>barely matched by experimental procedures -&gt; extrapolation</w:t>
+      </w:r>
+    </w:p>
+    <w:p>
+      <w:pPr>
+        <w:pStyle w:val="APA7Body"/>
         <w:numPr>
           <w:ilvl w:val="0"/>
           <w:numId w:val="2"/>
         </w:numPr>
       </w:pPr>
       <w:r>
-        <w:t>Importance of relational reasoning</w:t>
-      </w:r>
-    </w:p>
-    <w:p>
-      <w:pPr>
-        <w:pStyle w:val="APA7Body"/>
-        <w:numPr>
-          <w:ilvl w:val="0"/>
-          <w:numId w:val="2"/>
-        </w:numPr>
-      </w:pPr>
-      <w:r>
-        <w:t>RFT??</w:t>
-      </w:r>
-    </w:p>
-    <w:p>
-      <w:pPr>
-        <w:pStyle w:val="APA7Body"/>
-        <w:numPr>
-          <w:ilvl w:val="0"/>
-          <w:numId w:val="2"/>
-        </w:numPr>
-      </w:pPr>
-      <w:r>
-        <w:t>Related work, e.g., Smith &amp; Hayes (22) -&gt; Extended and applied!</w:t>
+        <w:t>Related work</w:t>
+      </w:r>
+      <w:r>
+        <w:t>: Allen (1983)</w:t>
+      </w:r>
+      <w:r>
+        <w:t>, Smith &amp; Hayes (22) -&gt; Extended and applied!</w:t>
+      </w:r>
+    </w:p>
+    <w:p>
+      <w:pPr>
+        <w:pStyle w:val="APA7Body"/>
+        <w:ind w:left="1080" w:firstLine="0"/>
+      </w:pPr>
+      <w:r>
+        <w:t>Derivation tables and scripts +</w:t>
+      </w:r>
+      <w:r>
+        <w:t xml:space="preserve"> can be used to automate things -</w:t>
+      </w:r>
+      <w:r>
+        <w:t xml:space="preserve"> </w:t>
+      </w:r>
+      <w:r>
+        <w:t>applications: visualization and task creation</w:t>
       </w:r>
     </w:p>
     <w:p>
@@ -350,6 +624,7 @@
         <w:pStyle w:val="APA7H2"/>
       </w:pPr>
       <w:r>
+        <w:lastRenderedPageBreak/>
         <w:t>Method</w:t>
       </w:r>
     </w:p>
@@ -358,39 +633,23 @@
         <w:pStyle w:val="APA7H3"/>
       </w:pPr>
       <w:r>
-        <w:t>Conceptual Analyses of Relations and Derivation Tables</w:t>
-      </w:r>
-    </w:p>
-    <w:p>
-      <w:pPr>
-        <w:pStyle w:val="APA7Body"/>
-        <w:numPr>
-          <w:ilvl w:val="0"/>
-          <w:numId w:val="3"/>
-        </w:numPr>
-      </w:pPr>
-      <w:r>
-        <w:t>Cf. Allen (1983) – thorough analysis of relations and their mutual and combinatorial relations – follow distinct patterns as function of relation and linearity of combination</w:t>
-      </w:r>
-    </w:p>
-    <w:p>
-      <w:pPr>
-        <w:pStyle w:val="APA7Body"/>
-        <w:numPr>
-          <w:ilvl w:val="0"/>
-          <w:numId w:val="3"/>
-        </w:numPr>
-      </w:pPr>
-      <w:r>
-        <w:t xml:space="preserve">Patterns can be exploited </w:t>
-      </w:r>
-    </w:p>
-    <w:p>
-      <w:pPr>
-        <w:pStyle w:val="APA7Body"/>
-      </w:pPr>
-      <w:r>
-        <w:t xml:space="preserve">*figure of derivation tables for mutual relations and </w:t>
+        <w:t>Relational Derivation Tables</w:t>
+      </w:r>
+    </w:p>
+    <w:p>
+      <w:pPr>
+        <w:pStyle w:val="APA7Body"/>
+      </w:pPr>
+      <w:r>
+        <w:t xml:space="preserve">Describe composition tables </w:t>
+      </w:r>
+    </w:p>
+    <w:p>
+      <w:pPr>
+        <w:pStyle w:val="APA7Body"/>
+      </w:pPr>
+      <w:r>
+        <w:t>Step-by-step description of script for derivation</w:t>
       </w:r>
     </w:p>
     <w:p>
@@ -463,21 +722,79 @@
       <w:r>
         <w:t xml:space="preserve">Dominant procedure in </w:t>
       </w:r>
+      <w:r>
+        <w:t>RFT/behavior-analytic literature</w:t>
+      </w:r>
+    </w:p>
+    <w:p>
+      <w:pPr>
+        <w:pStyle w:val="APA7Body"/>
+        <w:numPr>
+          <w:ilvl w:val="0"/>
+          <w:numId w:val="5"/>
+        </w:numPr>
+      </w:pPr>
+      <w:r>
+        <w:t>Input parameters</w:t>
+      </w:r>
+    </w:p>
+    <w:p>
+      <w:pPr>
+        <w:pStyle w:val="APA7Body"/>
+        <w:numPr>
+          <w:ilvl w:val="0"/>
+          <w:numId w:val="5"/>
+        </w:numPr>
+      </w:pPr>
+      <w:r>
+        <w:t>Examp</w:t>
+      </w:r>
+      <w:r>
+        <w:t>l</w:t>
+      </w:r>
+      <w:r>
+        <w:t>es – 3 member equivalence class with varying training pro</w:t>
+      </w:r>
+      <w:r>
+        <w:t>tocol</w:t>
+      </w:r>
+      <w:r>
+        <w:t xml:space="preserve">,  </w:t>
+      </w:r>
+      <w:r>
+        <w:t>steele &amp; hayes?,</w:t>
+      </w:r>
     </w:p>
     <w:p>
       <w:pPr>
         <w:pStyle w:val="APA7H3"/>
       </w:pPr>
       <w:r>
+        <w:t>Generate a Syllogistic Reasoning task.</w:t>
+      </w:r>
+    </w:p>
+    <w:p>
+      <w:pPr>
+        <w:pStyle w:val="APA7Body"/>
+      </w:pPr>
+      <w:r>
+        <w:t>In both RAI and cogneuro literature</w:t>
+      </w:r>
+    </w:p>
+    <w:p>
+      <w:pPr>
+        <w:pStyle w:val="APA7Body"/>
+      </w:pPr>
+      <w:r>
+        <w:t>Automatically and systematically vary parameters of task and generate virtually limitless trials.</w:t>
+      </w:r>
+    </w:p>
+    <w:p>
+      <w:pPr>
+        <w:pStyle w:val="APA7H2"/>
+      </w:pPr>
+      <w:r>
         <w:lastRenderedPageBreak/>
-        <w:t>Generate a Syllogistic Reasoning task.</w:t>
-      </w:r>
-    </w:p>
-    <w:p>
-      <w:pPr>
-        <w:pStyle w:val="APA7H2"/>
-      </w:pPr>
-      <w:r>
         <w:t>Discussion</w:t>
       </w:r>
     </w:p>
@@ -492,6 +809,11 @@
       <w:r>
         <w:t xml:space="preserve">Limitations: Limited to programmed relations or those that fit known patterns, until other patterns are discovered or generality of </w:t>
       </w:r>
+    </w:p>
+    <w:p>
+      <w:pPr>
+        <w:pStyle w:val="APA7Body"/>
+      </w:pPr>
     </w:p>
     <w:p>
       <w:pPr>

</xml_diff>

<commit_message>
Manuscript and scripts updated
</commit_message>
<xml_diff>
--- a/Manuscript_OpenSourceRelationalNetworkDerivationVisualizationTaskGeneration.docx
+++ b/Manuscript_OpenSourceRelationalNetworkDerivationVisualizationTaskGeneration.docx
@@ -1,6 +1,6 @@
 
 <file path=word/document.xml><?xml version="1.0" encoding="utf-8"?>
-<w:document xmlns:wpc="http://schemas.microsoft.com/office/word/2010/wordprocessingCanvas" xmlns:cx="http://schemas.microsoft.com/office/drawing/2014/chartex" xmlns:cx1="http://schemas.microsoft.com/office/drawing/2015/9/8/chartex" xmlns:cx2="http://schemas.microsoft.com/office/drawing/2015/10/21/chartex" xmlns:cx3="http://schemas.microsoft.com/office/drawing/2016/5/9/chartex" xmlns:cx4="http://schemas.microsoft.com/office/drawing/2016/5/10/chartex" xmlns:cx5="http://schemas.microsoft.com/office/drawing/2016/5/11/chartex" xmlns:cx6="http://schemas.microsoft.com/office/drawing/2016/5/12/chartex" xmlns:cx7="http://schemas.microsoft.com/office/drawing/2016/5/13/chartex" xmlns:cx8="http://schemas.microsoft.com/office/drawing/2016/5/14/chartex" xmlns:mc="http://schemas.openxmlformats.org/markup-compatibility/2006" xmlns:aink="http://schemas.microsoft.com/office/drawing/2016/ink" xmlns:am3d="http://schemas.microsoft.com/office/drawing/2017/model3d" xmlns:o="urn:schemas-microsoft-com:office:office" xmlns:oel="http://schemas.microsoft.com/office/2019/extlst" xmlns:r="http://schemas.openxmlformats.org/officeDocument/2006/relationships" xmlns:m="http://schemas.openxmlformats.org/officeDocument/2006/math" xmlns:v="urn:schemas-microsoft-com:vml" xmlns:wp14="http://schemas.microsoft.com/office/word/2010/wordprocessingDrawing" xmlns:wp="http://schemas.openxmlformats.org/drawingml/2006/wordprocessingDrawing" xmlns:w10="urn:schemas-microsoft-com:office:word" xmlns:w="http://schemas.openxmlformats.org/wordprocessingml/2006/main" xmlns:w14="http://schemas.microsoft.com/office/word/2010/wordml" xmlns:w15="http://schemas.microsoft.com/office/word/2012/wordml" xmlns:w16cex="http://schemas.microsoft.com/office/word/2018/wordml/cex" xmlns:w16cid="http://schemas.microsoft.com/office/word/2016/wordml/cid" xmlns:w16="http://schemas.microsoft.com/office/word/2018/wordml" xmlns:w16du="http://schemas.microsoft.com/office/word/2023/wordml/word16du" xmlns:w16sdtdh="http://schemas.microsoft.com/office/word/2020/wordml/sdtdatahash" xmlns:w16se="http://schemas.microsoft.com/office/word/2015/wordml/symex" xmlns:wpg="http://schemas.microsoft.com/office/word/2010/wordprocessingGroup" xmlns:wpi="http://schemas.microsoft.com/office/word/2010/wordprocessingInk" xmlns:wne="http://schemas.microsoft.com/office/word/2006/wordml" xmlns:wps="http://schemas.microsoft.com/office/word/2010/wordprocessingShape" mc:Ignorable="w14 w15 w16se w16cid w16 w16cex w16sdtdh w16du wp14">
+<w:document xmlns:wpc="http://schemas.microsoft.com/office/word/2010/wordprocessingCanvas" xmlns:cx="http://schemas.microsoft.com/office/drawing/2014/chartex" xmlns:cx1="http://schemas.microsoft.com/office/drawing/2015/9/8/chartex" xmlns:cx2="http://schemas.microsoft.com/office/drawing/2015/10/21/chartex" xmlns:cx3="http://schemas.microsoft.com/office/drawing/2016/5/9/chartex" xmlns:cx4="http://schemas.microsoft.com/office/drawing/2016/5/10/chartex" xmlns:cx5="http://schemas.microsoft.com/office/drawing/2016/5/11/chartex" xmlns:cx6="http://schemas.microsoft.com/office/drawing/2016/5/12/chartex" xmlns:cx7="http://schemas.microsoft.com/office/drawing/2016/5/13/chartex" xmlns:cx8="http://schemas.microsoft.com/office/drawing/2016/5/14/chartex" xmlns:mc="http://schemas.openxmlformats.org/markup-compatibility/2006" xmlns:aink="http://schemas.microsoft.com/office/drawing/2016/ink" xmlns:am3d="http://schemas.microsoft.com/office/drawing/2017/model3d" xmlns:o="urn:schemas-microsoft-com:office:office" xmlns:oel="http://schemas.microsoft.com/office/2019/extlst" xmlns:r="http://schemas.openxmlformats.org/officeDocument/2006/relationships" xmlns:m="http://schemas.openxmlformats.org/officeDocument/2006/math" xmlns:v="urn:schemas-microsoft-com:vml" xmlns:wp14="http://schemas.microsoft.com/office/word/2010/wordprocessingDrawing" xmlns:wp="http://schemas.openxmlformats.org/drawingml/2006/wordprocessingDrawing" xmlns:w10="urn:schemas-microsoft-com:office:word" xmlns:w="http://schemas.openxmlformats.org/wordprocessingml/2006/main" xmlns:w14="http://schemas.microsoft.com/office/word/2010/wordml" xmlns:w15="http://schemas.microsoft.com/office/word/2012/wordml" xmlns:w16cex="http://schemas.microsoft.com/office/word/2018/wordml/cex" xmlns:w16cid="http://schemas.microsoft.com/office/word/2016/wordml/cid" xmlns:w16="http://schemas.microsoft.com/office/word/2018/wordml" xmlns:w16du="http://schemas.microsoft.com/office/word/2023/wordml/word16du" xmlns:w16sdtdh="http://schemas.microsoft.com/office/word/2020/wordml/sdtdatahash" xmlns:w16sdtfl="http://schemas.microsoft.com/office/word/2024/wordml/sdtformatlock" xmlns:w16se="http://schemas.microsoft.com/office/word/2015/wordml/symex" xmlns:wpg="http://schemas.microsoft.com/office/word/2010/wordprocessingGroup" xmlns:wpi="http://schemas.microsoft.com/office/word/2010/wordprocessingInk" xmlns:wne="http://schemas.microsoft.com/office/word/2006/wordml" xmlns:wps="http://schemas.microsoft.com/office/word/2010/wordprocessingShape" mc:Ignorable="w14 w15 w16se w16cid w16 w16cex w16sdtdh w16sdtfl w16du wp14">
   <w:body>
     <w:p>
       <w:pPr>
@@ -186,7 +186,15 @@
         <w:t xml:space="preserve"> or</w:t>
       </w:r>
       <w:r>
-        <w:t xml:space="preserve"> Henri Dunantlaan 2, 9000, Ghent, Belgium. </w:t>
+        <w:t xml:space="preserve"> Henri </w:t>
+      </w:r>
+      <w:proofErr w:type="spellStart"/>
+      <w:r>
+        <w:t>Dunantlaan</w:t>
+      </w:r>
+      <w:proofErr w:type="spellEnd"/>
+      <w:r>
+        <w:t xml:space="preserve"> 2, 9000, Ghent, Belgium. </w:t>
       </w:r>
       <w:r>
         <w:t>The work presented here was supported</w:t>
@@ -527,13 +535,25 @@
         <w:pStyle w:val="APA7Body"/>
       </w:pPr>
       <w:r>
-        <w:t xml:space="preserve"> In order to explore the broader implications of assessing and training relational reasoning for complex issues in human cognition it is necessary to have both highly specified tasks (e.g., see Cortes et al., 2021) and carefully crafted analytic and descriptive models. We will use the example of RFT to explain why that is so.</w:t>
+        <w:t xml:space="preserve"> In order to explore the broader implications of assessing and training relational reasoning for complex issues in human cognition</w:t>
+      </w:r>
+      <w:r>
+        <w:t>,</w:t>
+      </w:r>
+      <w:r>
+        <w:t xml:space="preserve"> it is necessary to have both highly specified tasks (e.g., see Cortes et al., 2021) and carefully crafted analytic and descriptive models. We will use the example of RFT to explain why that is so.</w:t>
       </w:r>
       <w:r>
         <w:t xml:space="preserve"> RFT </w:t>
       </w:r>
       <w:r>
-        <w:t xml:space="preserve">accounts for generativity in human language through a learned behavior of combining two or more previously trained relations into novel derived (not directly trained) relations. For example, if </w:t>
+        <w:t>accounts for generativity in human language through a learned behavior of combining two or more previously trained relations into novel derived (not directly trained</w:t>
+      </w:r>
+      <w:r>
+        <w:t xml:space="preserve"> or reinforced</w:t>
+      </w:r>
+      <w:r>
+        <w:t xml:space="preserve">) relations. For example, if </w:t>
       </w:r>
       <w:r>
         <w:rPr>
@@ -564,6 +584,15 @@
       </w:r>
       <w:r>
         <w:t>is less than</w:t>
+      </w:r>
+      <w:r>
+        <w:t xml:space="preserve"> C</w:t>
+      </w:r>
+      <w:r>
+        <w:t>, one can also derive the relation between A and C (assuming a prior</w:t>
+      </w:r>
+      <w:r>
+        <w:t xml:space="preserve"> learning history </w:t>
       </w:r>
     </w:p>
     <w:p>
@@ -607,6 +636,7 @@
         <w:ind w:left="1080" w:firstLine="0"/>
       </w:pPr>
       <w:r>
+        <w:lastRenderedPageBreak/>
         <w:t>Derivation tables and scripts +</w:t>
       </w:r>
       <w:r>
@@ -624,7 +654,6 @@
         <w:pStyle w:val="APA7H2"/>
       </w:pPr>
       <w:r>
-        <w:lastRenderedPageBreak/>
         <w:t>Method</w:t>
       </w:r>
     </w:p>
@@ -677,6 +706,9 @@
       </w:r>
       <w:r>
         <w:t xml:space="preserve"> in the study of complex relational behavior is due to the combinatorial explosion that occurs when even a relatively small number of relations is combined. One of the reasons that relational reasoning is such a powerful capacity is that it is generative: given information about n relations, one can derive n² novel relations from that information (Hayes et al., 2012</w:t>
+      </w:r>
+      <w:r>
+        <w:t>)</w:t>
       </w:r>
     </w:p>
     <w:p>
@@ -761,8 +793,13 @@
       <w:r>
         <w:t xml:space="preserve">,  </w:t>
       </w:r>
-      <w:r>
-        <w:t>steele &amp; hayes?,</w:t>
+      <w:proofErr w:type="spellStart"/>
+      <w:r>
+        <w:t>steele</w:t>
+      </w:r>
+      <w:proofErr w:type="spellEnd"/>
+      <w:r>
+        <w:t xml:space="preserve"> &amp; hayes?,</w:t>
       </w:r>
     </w:p>
     <w:p>
@@ -778,14 +815,23 @@
         <w:pStyle w:val="APA7Body"/>
       </w:pPr>
       <w:r>
-        <w:t>In both RAI and cogneuro literature</w:t>
-      </w:r>
-    </w:p>
-    <w:p>
-      <w:pPr>
-        <w:pStyle w:val="APA7Body"/>
-      </w:pPr>
-      <w:r>
+        <w:t xml:space="preserve">In both RAI and </w:t>
+      </w:r>
+      <w:proofErr w:type="spellStart"/>
+      <w:r>
+        <w:t>cogneuro</w:t>
+      </w:r>
+      <w:proofErr w:type="spellEnd"/>
+      <w:r>
+        <w:t xml:space="preserve"> literature</w:t>
+      </w:r>
+    </w:p>
+    <w:p>
+      <w:pPr>
+        <w:pStyle w:val="APA7Body"/>
+      </w:pPr>
+      <w:r>
+        <w:lastRenderedPageBreak/>
         <w:t>Automatically and systematically vary parameters of task and generate virtually limitless trials.</w:t>
       </w:r>
     </w:p>
@@ -794,7 +840,6 @@
         <w:pStyle w:val="APA7H2"/>
       </w:pPr>
       <w:r>
-        <w:lastRenderedPageBreak/>
         <w:t>Discussion</w:t>
       </w:r>
     </w:p>
@@ -1189,7 +1234,7 @@
 </file>
 
 <file path=word/comments.xml><?xml version="1.0" encoding="utf-8"?>
-<w:comments xmlns:wpc="http://schemas.microsoft.com/office/word/2010/wordprocessingCanvas" xmlns:cx="http://schemas.microsoft.com/office/drawing/2014/chartex" xmlns:cx1="http://schemas.microsoft.com/office/drawing/2015/9/8/chartex" xmlns:cx2="http://schemas.microsoft.com/office/drawing/2015/10/21/chartex" xmlns:cx3="http://schemas.microsoft.com/office/drawing/2016/5/9/chartex" xmlns:cx4="http://schemas.microsoft.com/office/drawing/2016/5/10/chartex" xmlns:cx5="http://schemas.microsoft.com/office/drawing/2016/5/11/chartex" xmlns:cx6="http://schemas.microsoft.com/office/drawing/2016/5/12/chartex" xmlns:cx7="http://schemas.microsoft.com/office/drawing/2016/5/13/chartex" xmlns:cx8="http://schemas.microsoft.com/office/drawing/2016/5/14/chartex" xmlns:mc="http://schemas.openxmlformats.org/markup-compatibility/2006" xmlns:aink="http://schemas.microsoft.com/office/drawing/2016/ink" xmlns:am3d="http://schemas.microsoft.com/office/drawing/2017/model3d" xmlns:o="urn:schemas-microsoft-com:office:office" xmlns:oel="http://schemas.microsoft.com/office/2019/extlst" xmlns:r="http://schemas.openxmlformats.org/officeDocument/2006/relationships" xmlns:m="http://schemas.openxmlformats.org/officeDocument/2006/math" xmlns:v="urn:schemas-microsoft-com:vml" xmlns:wp14="http://schemas.microsoft.com/office/word/2010/wordprocessingDrawing" xmlns:wp="http://schemas.openxmlformats.org/drawingml/2006/wordprocessingDrawing" xmlns:w10="urn:schemas-microsoft-com:office:word" xmlns:w="http://schemas.openxmlformats.org/wordprocessingml/2006/main" xmlns:w14="http://schemas.microsoft.com/office/word/2010/wordml" xmlns:w15="http://schemas.microsoft.com/office/word/2012/wordml" xmlns:w16cex="http://schemas.microsoft.com/office/word/2018/wordml/cex" xmlns:w16cid="http://schemas.microsoft.com/office/word/2016/wordml/cid" xmlns:w16="http://schemas.microsoft.com/office/word/2018/wordml" xmlns:w16du="http://schemas.microsoft.com/office/word/2023/wordml/word16du" xmlns:w16sdtdh="http://schemas.microsoft.com/office/word/2020/wordml/sdtdatahash" xmlns:w16se="http://schemas.microsoft.com/office/word/2015/wordml/symex" xmlns:wpg="http://schemas.microsoft.com/office/word/2010/wordprocessingGroup" xmlns:wpi="http://schemas.microsoft.com/office/word/2010/wordprocessingInk" xmlns:wne="http://schemas.microsoft.com/office/word/2006/wordml" xmlns:wps="http://schemas.microsoft.com/office/word/2010/wordprocessingShape" mc:Ignorable="w14 w15 w16se w16cid w16 w16cex w16sdtdh w16du wp14">
+<w:comments xmlns:wpc="http://schemas.microsoft.com/office/word/2010/wordprocessingCanvas" xmlns:cx="http://schemas.microsoft.com/office/drawing/2014/chartex" xmlns:cx1="http://schemas.microsoft.com/office/drawing/2015/9/8/chartex" xmlns:cx2="http://schemas.microsoft.com/office/drawing/2015/10/21/chartex" xmlns:cx3="http://schemas.microsoft.com/office/drawing/2016/5/9/chartex" xmlns:cx4="http://schemas.microsoft.com/office/drawing/2016/5/10/chartex" xmlns:cx5="http://schemas.microsoft.com/office/drawing/2016/5/11/chartex" xmlns:cx6="http://schemas.microsoft.com/office/drawing/2016/5/12/chartex" xmlns:cx7="http://schemas.microsoft.com/office/drawing/2016/5/13/chartex" xmlns:cx8="http://schemas.microsoft.com/office/drawing/2016/5/14/chartex" xmlns:mc="http://schemas.openxmlformats.org/markup-compatibility/2006" xmlns:aink="http://schemas.microsoft.com/office/drawing/2016/ink" xmlns:am3d="http://schemas.microsoft.com/office/drawing/2017/model3d" xmlns:o="urn:schemas-microsoft-com:office:office" xmlns:oel="http://schemas.microsoft.com/office/2019/extlst" xmlns:r="http://schemas.openxmlformats.org/officeDocument/2006/relationships" xmlns:m="http://schemas.openxmlformats.org/officeDocument/2006/math" xmlns:v="urn:schemas-microsoft-com:vml" xmlns:wp14="http://schemas.microsoft.com/office/word/2010/wordprocessingDrawing" xmlns:wp="http://schemas.openxmlformats.org/drawingml/2006/wordprocessingDrawing" xmlns:w10="urn:schemas-microsoft-com:office:word" xmlns:w="http://schemas.openxmlformats.org/wordprocessingml/2006/main" xmlns:w14="http://schemas.microsoft.com/office/word/2010/wordml" xmlns:w15="http://schemas.microsoft.com/office/word/2012/wordml" xmlns:w16cex="http://schemas.microsoft.com/office/word/2018/wordml/cex" xmlns:w16cid="http://schemas.microsoft.com/office/word/2016/wordml/cid" xmlns:w16="http://schemas.microsoft.com/office/word/2018/wordml" xmlns:w16du="http://schemas.microsoft.com/office/word/2023/wordml/word16du" xmlns:w16sdtdh="http://schemas.microsoft.com/office/word/2020/wordml/sdtdatahash" xmlns:w16sdtfl="http://schemas.microsoft.com/office/word/2024/wordml/sdtformatlock" xmlns:w16se="http://schemas.microsoft.com/office/word/2015/wordml/symex" xmlns:wpg="http://schemas.microsoft.com/office/word/2010/wordprocessingGroup" xmlns:wpi="http://schemas.microsoft.com/office/word/2010/wordprocessingInk" xmlns:wne="http://schemas.microsoft.com/office/word/2006/wordml" xmlns:wps="http://schemas.microsoft.com/office/word/2010/wordprocessingShape" mc:Ignorable="w14 w15 w16se w16cid w16 w16cex w16sdtdh w16sdtfl w16du wp14">
   <w:comment w:id="0" w:author="Matthias Raemaekers" w:date="2024-11-17T12:06:00Z" w:initials="MR">
     <w:p>
       <w:pPr>
@@ -1258,7 +1303,7 @@
 </file>
 
 <file path=word/commentsExtended.xml><?xml version="1.0" encoding="utf-8"?>
-<w15:commentsEx xmlns:wpc="http://schemas.microsoft.com/office/word/2010/wordprocessingCanvas" xmlns:cx="http://schemas.microsoft.com/office/drawing/2014/chartex" xmlns:cx1="http://schemas.microsoft.com/office/drawing/2015/9/8/chartex" xmlns:cx2="http://schemas.microsoft.com/office/drawing/2015/10/21/chartex" xmlns:cx3="http://schemas.microsoft.com/office/drawing/2016/5/9/chartex" xmlns:cx4="http://schemas.microsoft.com/office/drawing/2016/5/10/chartex" xmlns:cx5="http://schemas.microsoft.com/office/drawing/2016/5/11/chartex" xmlns:cx6="http://schemas.microsoft.com/office/drawing/2016/5/12/chartex" xmlns:cx7="http://schemas.microsoft.com/office/drawing/2016/5/13/chartex" xmlns:cx8="http://schemas.microsoft.com/office/drawing/2016/5/14/chartex" xmlns:mc="http://schemas.openxmlformats.org/markup-compatibility/2006" xmlns:aink="http://schemas.microsoft.com/office/drawing/2016/ink" xmlns:am3d="http://schemas.microsoft.com/office/drawing/2017/model3d" xmlns:o="urn:schemas-microsoft-com:office:office" xmlns:oel="http://schemas.microsoft.com/office/2019/extlst" xmlns:r="http://schemas.openxmlformats.org/officeDocument/2006/relationships" xmlns:m="http://schemas.openxmlformats.org/officeDocument/2006/math" xmlns:v="urn:schemas-microsoft-com:vml" xmlns:wp14="http://schemas.microsoft.com/office/word/2010/wordprocessingDrawing" xmlns:wp="http://schemas.openxmlformats.org/drawingml/2006/wordprocessingDrawing" xmlns:w10="urn:schemas-microsoft-com:office:word" xmlns:w="http://schemas.openxmlformats.org/wordprocessingml/2006/main" xmlns:w14="http://schemas.microsoft.com/office/word/2010/wordml" xmlns:w15="http://schemas.microsoft.com/office/word/2012/wordml" xmlns:w16cex="http://schemas.microsoft.com/office/word/2018/wordml/cex" xmlns:w16cid="http://schemas.microsoft.com/office/word/2016/wordml/cid" xmlns:w16="http://schemas.microsoft.com/office/word/2018/wordml" xmlns:w16du="http://schemas.microsoft.com/office/word/2023/wordml/word16du" xmlns:w16sdtdh="http://schemas.microsoft.com/office/word/2020/wordml/sdtdatahash" xmlns:w16se="http://schemas.microsoft.com/office/word/2015/wordml/symex" xmlns:wpg="http://schemas.microsoft.com/office/word/2010/wordprocessingGroup" xmlns:wpi="http://schemas.microsoft.com/office/word/2010/wordprocessingInk" xmlns:wne="http://schemas.microsoft.com/office/word/2006/wordml" xmlns:wps="http://schemas.microsoft.com/office/word/2010/wordprocessingShape" mc:Ignorable="w14 w15 w16se w16cid w16 w16cex w16sdtdh w16du wp14">
+<w15:commentsEx xmlns:wpc="http://schemas.microsoft.com/office/word/2010/wordprocessingCanvas" xmlns:cx="http://schemas.microsoft.com/office/drawing/2014/chartex" xmlns:cx1="http://schemas.microsoft.com/office/drawing/2015/9/8/chartex" xmlns:cx2="http://schemas.microsoft.com/office/drawing/2015/10/21/chartex" xmlns:cx3="http://schemas.microsoft.com/office/drawing/2016/5/9/chartex" xmlns:cx4="http://schemas.microsoft.com/office/drawing/2016/5/10/chartex" xmlns:cx5="http://schemas.microsoft.com/office/drawing/2016/5/11/chartex" xmlns:cx6="http://schemas.microsoft.com/office/drawing/2016/5/12/chartex" xmlns:cx7="http://schemas.microsoft.com/office/drawing/2016/5/13/chartex" xmlns:cx8="http://schemas.microsoft.com/office/drawing/2016/5/14/chartex" xmlns:mc="http://schemas.openxmlformats.org/markup-compatibility/2006" xmlns:aink="http://schemas.microsoft.com/office/drawing/2016/ink" xmlns:am3d="http://schemas.microsoft.com/office/drawing/2017/model3d" xmlns:o="urn:schemas-microsoft-com:office:office" xmlns:oel="http://schemas.microsoft.com/office/2019/extlst" xmlns:r="http://schemas.openxmlformats.org/officeDocument/2006/relationships" xmlns:m="http://schemas.openxmlformats.org/officeDocument/2006/math" xmlns:v="urn:schemas-microsoft-com:vml" xmlns:wp14="http://schemas.microsoft.com/office/word/2010/wordprocessingDrawing" xmlns:wp="http://schemas.openxmlformats.org/drawingml/2006/wordprocessingDrawing" xmlns:w10="urn:schemas-microsoft-com:office:word" xmlns:w="http://schemas.openxmlformats.org/wordprocessingml/2006/main" xmlns:w14="http://schemas.microsoft.com/office/word/2010/wordml" xmlns:w15="http://schemas.microsoft.com/office/word/2012/wordml" xmlns:w16cex="http://schemas.microsoft.com/office/word/2018/wordml/cex" xmlns:w16cid="http://schemas.microsoft.com/office/word/2016/wordml/cid" xmlns:w16="http://schemas.microsoft.com/office/word/2018/wordml" xmlns:w16du="http://schemas.microsoft.com/office/word/2023/wordml/word16du" xmlns:w16sdtdh="http://schemas.microsoft.com/office/word/2020/wordml/sdtdatahash" xmlns:w16sdtfl="http://schemas.microsoft.com/office/word/2024/wordml/sdtformatlock" xmlns:w16se="http://schemas.microsoft.com/office/word/2015/wordml/symex" xmlns:wpg="http://schemas.microsoft.com/office/word/2010/wordprocessingGroup" xmlns:wpi="http://schemas.microsoft.com/office/word/2010/wordprocessingInk" xmlns:wne="http://schemas.microsoft.com/office/word/2006/wordml" xmlns:wps="http://schemas.microsoft.com/office/word/2010/wordprocessingShape" mc:Ignorable="w14 w15 w16se w16cid w16 w16cex w16sdtdh w16sdtfl w16du wp14">
   <w15:commentEx w15:paraId="65F941E0" w15:done="0"/>
   <w15:commentEx w15:paraId="2F662FA5" w15:done="0"/>
   <w15:commentEx w15:paraId="4AF4B946" w15:done="0"/>
@@ -1266,7 +1311,7 @@
 </file>
 
 <file path=word/commentsExtensible.xml><?xml version="1.0" encoding="utf-8"?>
-<w16cex:commentsExtensible xmlns:wpc="http://schemas.microsoft.com/office/word/2010/wordprocessingCanvas" xmlns:cx="http://schemas.microsoft.com/office/drawing/2014/chartex" xmlns:cx1="http://schemas.microsoft.com/office/drawing/2015/9/8/chartex" xmlns:cx2="http://schemas.microsoft.com/office/drawing/2015/10/21/chartex" xmlns:cx3="http://schemas.microsoft.com/office/drawing/2016/5/9/chartex" xmlns:cx4="http://schemas.microsoft.com/office/drawing/2016/5/10/chartex" xmlns:cx5="http://schemas.microsoft.com/office/drawing/2016/5/11/chartex" xmlns:cx6="http://schemas.microsoft.com/office/drawing/2016/5/12/chartex" xmlns:cx7="http://schemas.microsoft.com/office/drawing/2016/5/13/chartex" xmlns:cx8="http://schemas.microsoft.com/office/drawing/2016/5/14/chartex" xmlns:cr="http://schemas.microsoft.com/office/comments/2020/reactions" xmlns:mc="http://schemas.openxmlformats.org/markup-compatibility/2006" xmlns:aink="http://schemas.microsoft.com/office/drawing/2016/ink" xmlns:am3d="http://schemas.microsoft.com/office/drawing/2017/model3d" xmlns:o="urn:schemas-microsoft-com:office:office" xmlns:oel="http://schemas.microsoft.com/office/2019/extlst" xmlns:r="http://schemas.openxmlformats.org/officeDocument/2006/relationships" xmlns:m="http://schemas.openxmlformats.org/officeDocument/2006/math" xmlns:v="urn:schemas-microsoft-com:vml" xmlns:wp14="http://schemas.microsoft.com/office/word/2010/wordprocessingDrawing" xmlns:wp="http://schemas.openxmlformats.org/drawingml/2006/wordprocessingDrawing" xmlns:w10="urn:schemas-microsoft-com:office:word" xmlns:w="http://schemas.openxmlformats.org/wordprocessingml/2006/main" xmlns:w14="http://schemas.microsoft.com/office/word/2010/wordml" xmlns:w15="http://schemas.microsoft.com/office/word/2012/wordml" xmlns:w16cex="http://schemas.microsoft.com/office/word/2018/wordml/cex" xmlns:w16cid="http://schemas.microsoft.com/office/word/2016/wordml/cid" xmlns:w16="http://schemas.microsoft.com/office/word/2018/wordml" xmlns:w16du="http://schemas.microsoft.com/office/word/2023/wordml/word16du" xmlns:w16sdtdh="http://schemas.microsoft.com/office/word/2020/wordml/sdtdatahash" xmlns:w16se="http://schemas.microsoft.com/office/word/2015/wordml/symex" xmlns:wpg="http://schemas.microsoft.com/office/word/2010/wordprocessingGroup" xmlns:wpi="http://schemas.microsoft.com/office/word/2010/wordprocessingInk" xmlns:wne="http://schemas.microsoft.com/office/word/2006/wordml" xmlns:wps="http://schemas.microsoft.com/office/word/2010/wordprocessingShape" mc:Ignorable="w14 w15 w16se w16cid w16 w16cex w16sdtdh cr w16du wp14">
+<w16cex:commentsExtensible xmlns:wpc="http://schemas.microsoft.com/office/word/2010/wordprocessingCanvas" xmlns:cx="http://schemas.microsoft.com/office/drawing/2014/chartex" xmlns:cx1="http://schemas.microsoft.com/office/drawing/2015/9/8/chartex" xmlns:cx2="http://schemas.microsoft.com/office/drawing/2015/10/21/chartex" xmlns:cx3="http://schemas.microsoft.com/office/drawing/2016/5/9/chartex" xmlns:cx4="http://schemas.microsoft.com/office/drawing/2016/5/10/chartex" xmlns:cx5="http://schemas.microsoft.com/office/drawing/2016/5/11/chartex" xmlns:cx6="http://schemas.microsoft.com/office/drawing/2016/5/12/chartex" xmlns:cx7="http://schemas.microsoft.com/office/drawing/2016/5/13/chartex" xmlns:cx8="http://schemas.microsoft.com/office/drawing/2016/5/14/chartex" xmlns:cr="http://schemas.microsoft.com/office/comments/2020/reactions" xmlns:mc="http://schemas.openxmlformats.org/markup-compatibility/2006" xmlns:aink="http://schemas.microsoft.com/office/drawing/2016/ink" xmlns:am3d="http://schemas.microsoft.com/office/drawing/2017/model3d" xmlns:o="urn:schemas-microsoft-com:office:office" xmlns:oel="http://schemas.microsoft.com/office/2019/extlst" xmlns:r="http://schemas.openxmlformats.org/officeDocument/2006/relationships" xmlns:m="http://schemas.openxmlformats.org/officeDocument/2006/math" xmlns:v="urn:schemas-microsoft-com:vml" xmlns:wp14="http://schemas.microsoft.com/office/word/2010/wordprocessingDrawing" xmlns:wp="http://schemas.openxmlformats.org/drawingml/2006/wordprocessingDrawing" xmlns:w10="urn:schemas-microsoft-com:office:word" xmlns:w="http://schemas.openxmlformats.org/wordprocessingml/2006/main" xmlns:w14="http://schemas.microsoft.com/office/word/2010/wordml" xmlns:w15="http://schemas.microsoft.com/office/word/2012/wordml" xmlns:w16cex="http://schemas.microsoft.com/office/word/2018/wordml/cex" xmlns:w16cid="http://schemas.microsoft.com/office/word/2016/wordml/cid" xmlns:w16="http://schemas.microsoft.com/office/word/2018/wordml" xmlns:w16du="http://schemas.microsoft.com/office/word/2023/wordml/word16du" xmlns:w16sdtdh="http://schemas.microsoft.com/office/word/2020/wordml/sdtdatahash" xmlns:w16sdtfl="http://schemas.microsoft.com/office/word/2024/wordml/sdtformatlock" xmlns:w16se="http://schemas.microsoft.com/office/word/2015/wordml/symex" xmlns:wpg="http://schemas.microsoft.com/office/word/2010/wordprocessingGroup" xmlns:wpi="http://schemas.microsoft.com/office/word/2010/wordprocessingInk" xmlns:wne="http://schemas.microsoft.com/office/word/2006/wordml" xmlns:wps="http://schemas.microsoft.com/office/word/2010/wordprocessingShape" mc:Ignorable="w14 w15 w16se w16cid w16 w16cex w16sdtdh w16sdtfl cr w16du wp14">
   <w16cex:commentExtensible w16cex:durableId="305EA5E4" w16cex:dateUtc="2024-11-17T11:06:00Z"/>
   <w16cex:commentExtensible w16cex:durableId="5216E95F" w16cex:dateUtc="2024-11-17T11:08:00Z"/>
   <w16cex:commentExtensible w16cex:durableId="0BC55A2E" w16cex:dateUtc="2024-11-17T11:02:00Z"/>
@@ -1274,7 +1319,7 @@
 </file>
 
 <file path=word/commentsIds.xml><?xml version="1.0" encoding="utf-8"?>
-<w16cid:commentsIds xmlns:wpc="http://schemas.microsoft.com/office/word/2010/wordprocessingCanvas" xmlns:cx="http://schemas.microsoft.com/office/drawing/2014/chartex" xmlns:cx1="http://schemas.microsoft.com/office/drawing/2015/9/8/chartex" xmlns:cx2="http://schemas.microsoft.com/office/drawing/2015/10/21/chartex" xmlns:cx3="http://schemas.microsoft.com/office/drawing/2016/5/9/chartex" xmlns:cx4="http://schemas.microsoft.com/office/drawing/2016/5/10/chartex" xmlns:cx5="http://schemas.microsoft.com/office/drawing/2016/5/11/chartex" xmlns:cx6="http://schemas.microsoft.com/office/drawing/2016/5/12/chartex" xmlns:cx7="http://schemas.microsoft.com/office/drawing/2016/5/13/chartex" xmlns:cx8="http://schemas.microsoft.com/office/drawing/2016/5/14/chartex" xmlns:mc="http://schemas.openxmlformats.org/markup-compatibility/2006" xmlns:aink="http://schemas.microsoft.com/office/drawing/2016/ink" xmlns:am3d="http://schemas.microsoft.com/office/drawing/2017/model3d" xmlns:o="urn:schemas-microsoft-com:office:office" xmlns:oel="http://schemas.microsoft.com/office/2019/extlst" xmlns:r="http://schemas.openxmlformats.org/officeDocument/2006/relationships" xmlns:m="http://schemas.openxmlformats.org/officeDocument/2006/math" xmlns:v="urn:schemas-microsoft-com:vml" xmlns:wp14="http://schemas.microsoft.com/office/word/2010/wordprocessingDrawing" xmlns:wp="http://schemas.openxmlformats.org/drawingml/2006/wordprocessingDrawing" xmlns:w10="urn:schemas-microsoft-com:office:word" xmlns:w="http://schemas.openxmlformats.org/wordprocessingml/2006/main" xmlns:w14="http://schemas.microsoft.com/office/word/2010/wordml" xmlns:w15="http://schemas.microsoft.com/office/word/2012/wordml" xmlns:w16cex="http://schemas.microsoft.com/office/word/2018/wordml/cex" xmlns:w16cid="http://schemas.microsoft.com/office/word/2016/wordml/cid" xmlns:w16="http://schemas.microsoft.com/office/word/2018/wordml" xmlns:w16du="http://schemas.microsoft.com/office/word/2023/wordml/word16du" xmlns:w16sdtdh="http://schemas.microsoft.com/office/word/2020/wordml/sdtdatahash" xmlns:w16se="http://schemas.microsoft.com/office/word/2015/wordml/symex" xmlns:wpg="http://schemas.microsoft.com/office/word/2010/wordprocessingGroup" xmlns:wpi="http://schemas.microsoft.com/office/word/2010/wordprocessingInk" xmlns:wne="http://schemas.microsoft.com/office/word/2006/wordml" xmlns:wps="http://schemas.microsoft.com/office/word/2010/wordprocessingShape" mc:Ignorable="w14 w15 w16se w16cid w16 w16cex w16sdtdh w16du wp14">
+<w16cid:commentsIds xmlns:wpc="http://schemas.microsoft.com/office/word/2010/wordprocessingCanvas" xmlns:cx="http://schemas.microsoft.com/office/drawing/2014/chartex" xmlns:cx1="http://schemas.microsoft.com/office/drawing/2015/9/8/chartex" xmlns:cx2="http://schemas.microsoft.com/office/drawing/2015/10/21/chartex" xmlns:cx3="http://schemas.microsoft.com/office/drawing/2016/5/9/chartex" xmlns:cx4="http://schemas.microsoft.com/office/drawing/2016/5/10/chartex" xmlns:cx5="http://schemas.microsoft.com/office/drawing/2016/5/11/chartex" xmlns:cx6="http://schemas.microsoft.com/office/drawing/2016/5/12/chartex" xmlns:cx7="http://schemas.microsoft.com/office/drawing/2016/5/13/chartex" xmlns:cx8="http://schemas.microsoft.com/office/drawing/2016/5/14/chartex" xmlns:mc="http://schemas.openxmlformats.org/markup-compatibility/2006" xmlns:aink="http://schemas.microsoft.com/office/drawing/2016/ink" xmlns:am3d="http://schemas.microsoft.com/office/drawing/2017/model3d" xmlns:o="urn:schemas-microsoft-com:office:office" xmlns:oel="http://schemas.microsoft.com/office/2019/extlst" xmlns:r="http://schemas.openxmlformats.org/officeDocument/2006/relationships" xmlns:m="http://schemas.openxmlformats.org/officeDocument/2006/math" xmlns:v="urn:schemas-microsoft-com:vml" xmlns:wp14="http://schemas.microsoft.com/office/word/2010/wordprocessingDrawing" xmlns:wp="http://schemas.openxmlformats.org/drawingml/2006/wordprocessingDrawing" xmlns:w10="urn:schemas-microsoft-com:office:word" xmlns:w="http://schemas.openxmlformats.org/wordprocessingml/2006/main" xmlns:w14="http://schemas.microsoft.com/office/word/2010/wordml" xmlns:w15="http://schemas.microsoft.com/office/word/2012/wordml" xmlns:w16cex="http://schemas.microsoft.com/office/word/2018/wordml/cex" xmlns:w16cid="http://schemas.microsoft.com/office/word/2016/wordml/cid" xmlns:w16="http://schemas.microsoft.com/office/word/2018/wordml" xmlns:w16du="http://schemas.microsoft.com/office/word/2023/wordml/word16du" xmlns:w16sdtdh="http://schemas.microsoft.com/office/word/2020/wordml/sdtdatahash" xmlns:w16sdtfl="http://schemas.microsoft.com/office/word/2024/wordml/sdtformatlock" xmlns:w16se="http://schemas.microsoft.com/office/word/2015/wordml/symex" xmlns:wpg="http://schemas.microsoft.com/office/word/2010/wordprocessingGroup" xmlns:wpi="http://schemas.microsoft.com/office/word/2010/wordprocessingInk" xmlns:wne="http://schemas.microsoft.com/office/word/2006/wordml" xmlns:wps="http://schemas.microsoft.com/office/word/2010/wordprocessingShape" mc:Ignorable="w14 w15 w16se w16cid w16 w16cex w16sdtdh w16sdtfl w16du wp14">
   <w16cid:commentId w16cid:paraId="65F941E0" w16cid:durableId="305EA5E4"/>
   <w16cid:commentId w16cid:paraId="2F662FA5" w16cid:durableId="5216E95F"/>
   <w16cid:commentId w16cid:paraId="4AF4B946" w16cid:durableId="0BC55A2E"/>
@@ -1282,7 +1327,7 @@
 </file>
 
 <file path=word/endnotes.xml><?xml version="1.0" encoding="utf-8"?>
-<w:endnotes xmlns:wpc="http://schemas.microsoft.com/office/word/2010/wordprocessingCanvas" xmlns:cx="http://schemas.microsoft.com/office/drawing/2014/chartex" xmlns:cx1="http://schemas.microsoft.com/office/drawing/2015/9/8/chartex" xmlns:cx2="http://schemas.microsoft.com/office/drawing/2015/10/21/chartex" xmlns:cx3="http://schemas.microsoft.com/office/drawing/2016/5/9/chartex" xmlns:cx4="http://schemas.microsoft.com/office/drawing/2016/5/10/chartex" xmlns:cx5="http://schemas.microsoft.com/office/drawing/2016/5/11/chartex" xmlns:cx6="http://schemas.microsoft.com/office/drawing/2016/5/12/chartex" xmlns:cx7="http://schemas.microsoft.com/office/drawing/2016/5/13/chartex" xmlns:cx8="http://schemas.microsoft.com/office/drawing/2016/5/14/chartex" xmlns:mc="http://schemas.openxmlformats.org/markup-compatibility/2006" xmlns:aink="http://schemas.microsoft.com/office/drawing/2016/ink" xmlns:am3d="http://schemas.microsoft.com/office/drawing/2017/model3d" xmlns:o="urn:schemas-microsoft-com:office:office" xmlns:oel="http://schemas.microsoft.com/office/2019/extlst" xmlns:r="http://schemas.openxmlformats.org/officeDocument/2006/relationships" xmlns:m="http://schemas.openxmlformats.org/officeDocument/2006/math" xmlns:v="urn:schemas-microsoft-com:vml" xmlns:wp14="http://schemas.microsoft.com/office/word/2010/wordprocessingDrawing" xmlns:wp="http://schemas.openxmlformats.org/drawingml/2006/wordprocessingDrawing" xmlns:w10="urn:schemas-microsoft-com:office:word" xmlns:w="http://schemas.openxmlformats.org/wordprocessingml/2006/main" xmlns:w14="http://schemas.microsoft.com/office/word/2010/wordml" xmlns:w15="http://schemas.microsoft.com/office/word/2012/wordml" xmlns:w16cex="http://schemas.microsoft.com/office/word/2018/wordml/cex" xmlns:w16cid="http://schemas.microsoft.com/office/word/2016/wordml/cid" xmlns:w16="http://schemas.microsoft.com/office/word/2018/wordml" xmlns:w16du="http://schemas.microsoft.com/office/word/2023/wordml/word16du" xmlns:w16sdtdh="http://schemas.microsoft.com/office/word/2020/wordml/sdtdatahash" xmlns:w16se="http://schemas.microsoft.com/office/word/2015/wordml/symex" xmlns:wpg="http://schemas.microsoft.com/office/word/2010/wordprocessingGroup" xmlns:wpi="http://schemas.microsoft.com/office/word/2010/wordprocessingInk" xmlns:wne="http://schemas.microsoft.com/office/word/2006/wordml" xmlns:wps="http://schemas.microsoft.com/office/word/2010/wordprocessingShape" mc:Ignorable="w14 w15 w16se w16cid w16 w16cex w16sdtdh w16du wp14">
+<w:endnotes xmlns:wpc="http://schemas.microsoft.com/office/word/2010/wordprocessingCanvas" xmlns:cx="http://schemas.microsoft.com/office/drawing/2014/chartex" xmlns:cx1="http://schemas.microsoft.com/office/drawing/2015/9/8/chartex" xmlns:cx2="http://schemas.microsoft.com/office/drawing/2015/10/21/chartex" xmlns:cx3="http://schemas.microsoft.com/office/drawing/2016/5/9/chartex" xmlns:cx4="http://schemas.microsoft.com/office/drawing/2016/5/10/chartex" xmlns:cx5="http://schemas.microsoft.com/office/drawing/2016/5/11/chartex" xmlns:cx6="http://schemas.microsoft.com/office/drawing/2016/5/12/chartex" xmlns:cx7="http://schemas.microsoft.com/office/drawing/2016/5/13/chartex" xmlns:cx8="http://schemas.microsoft.com/office/drawing/2016/5/14/chartex" xmlns:mc="http://schemas.openxmlformats.org/markup-compatibility/2006" xmlns:aink="http://schemas.microsoft.com/office/drawing/2016/ink" xmlns:am3d="http://schemas.microsoft.com/office/drawing/2017/model3d" xmlns:o="urn:schemas-microsoft-com:office:office" xmlns:oel="http://schemas.microsoft.com/office/2019/extlst" xmlns:r="http://schemas.openxmlformats.org/officeDocument/2006/relationships" xmlns:m="http://schemas.openxmlformats.org/officeDocument/2006/math" xmlns:v="urn:schemas-microsoft-com:vml" xmlns:wp14="http://schemas.microsoft.com/office/word/2010/wordprocessingDrawing" xmlns:wp="http://schemas.openxmlformats.org/drawingml/2006/wordprocessingDrawing" xmlns:w10="urn:schemas-microsoft-com:office:word" xmlns:w="http://schemas.openxmlformats.org/wordprocessingml/2006/main" xmlns:w14="http://schemas.microsoft.com/office/word/2010/wordml" xmlns:w15="http://schemas.microsoft.com/office/word/2012/wordml" xmlns:w16cex="http://schemas.microsoft.com/office/word/2018/wordml/cex" xmlns:w16cid="http://schemas.microsoft.com/office/word/2016/wordml/cid" xmlns:w16="http://schemas.microsoft.com/office/word/2018/wordml" xmlns:w16du="http://schemas.microsoft.com/office/word/2023/wordml/word16du" xmlns:w16sdtdh="http://schemas.microsoft.com/office/word/2020/wordml/sdtdatahash" xmlns:w16sdtfl="http://schemas.microsoft.com/office/word/2024/wordml/sdtformatlock" xmlns:w16se="http://schemas.microsoft.com/office/word/2015/wordml/symex" xmlns:wpg="http://schemas.microsoft.com/office/word/2010/wordprocessingGroup" xmlns:wpi="http://schemas.microsoft.com/office/word/2010/wordprocessingInk" xmlns:wne="http://schemas.microsoft.com/office/word/2006/wordml" xmlns:wps="http://schemas.microsoft.com/office/word/2010/wordprocessingShape" mc:Ignorable="w14 w15 w16se w16cid w16 w16cex w16sdtdh w16sdtfl w16du wp14">
   <w:endnote w:type="separator" w:id="-1">
     <w:p>
       <w:pPr>
@@ -1307,7 +1352,7 @@
 </file>
 
 <file path=word/footnotes.xml><?xml version="1.0" encoding="utf-8"?>
-<w:footnotes xmlns:wpc="http://schemas.microsoft.com/office/word/2010/wordprocessingCanvas" xmlns:cx="http://schemas.microsoft.com/office/drawing/2014/chartex" xmlns:cx1="http://schemas.microsoft.com/office/drawing/2015/9/8/chartex" xmlns:cx2="http://schemas.microsoft.com/office/drawing/2015/10/21/chartex" xmlns:cx3="http://schemas.microsoft.com/office/drawing/2016/5/9/chartex" xmlns:cx4="http://schemas.microsoft.com/office/drawing/2016/5/10/chartex" xmlns:cx5="http://schemas.microsoft.com/office/drawing/2016/5/11/chartex" xmlns:cx6="http://schemas.microsoft.com/office/drawing/2016/5/12/chartex" xmlns:cx7="http://schemas.microsoft.com/office/drawing/2016/5/13/chartex" xmlns:cx8="http://schemas.microsoft.com/office/drawing/2016/5/14/chartex" xmlns:mc="http://schemas.openxmlformats.org/markup-compatibility/2006" xmlns:aink="http://schemas.microsoft.com/office/drawing/2016/ink" xmlns:am3d="http://schemas.microsoft.com/office/drawing/2017/model3d" xmlns:o="urn:schemas-microsoft-com:office:office" xmlns:oel="http://schemas.microsoft.com/office/2019/extlst" xmlns:r="http://schemas.openxmlformats.org/officeDocument/2006/relationships" xmlns:m="http://schemas.openxmlformats.org/officeDocument/2006/math" xmlns:v="urn:schemas-microsoft-com:vml" xmlns:wp14="http://schemas.microsoft.com/office/word/2010/wordprocessingDrawing" xmlns:wp="http://schemas.openxmlformats.org/drawingml/2006/wordprocessingDrawing" xmlns:w10="urn:schemas-microsoft-com:office:word" xmlns:w="http://schemas.openxmlformats.org/wordprocessingml/2006/main" xmlns:w14="http://schemas.microsoft.com/office/word/2010/wordml" xmlns:w15="http://schemas.microsoft.com/office/word/2012/wordml" xmlns:w16cex="http://schemas.microsoft.com/office/word/2018/wordml/cex" xmlns:w16cid="http://schemas.microsoft.com/office/word/2016/wordml/cid" xmlns:w16="http://schemas.microsoft.com/office/word/2018/wordml" xmlns:w16du="http://schemas.microsoft.com/office/word/2023/wordml/word16du" xmlns:w16sdtdh="http://schemas.microsoft.com/office/word/2020/wordml/sdtdatahash" xmlns:w16se="http://schemas.microsoft.com/office/word/2015/wordml/symex" xmlns:wpg="http://schemas.microsoft.com/office/word/2010/wordprocessingGroup" xmlns:wpi="http://schemas.microsoft.com/office/word/2010/wordprocessingInk" xmlns:wne="http://schemas.microsoft.com/office/word/2006/wordml" xmlns:wps="http://schemas.microsoft.com/office/word/2010/wordprocessingShape" mc:Ignorable="w14 w15 w16se w16cid w16 w16cex w16sdtdh w16du wp14">
+<w:footnotes xmlns:wpc="http://schemas.microsoft.com/office/word/2010/wordprocessingCanvas" xmlns:cx="http://schemas.microsoft.com/office/drawing/2014/chartex" xmlns:cx1="http://schemas.microsoft.com/office/drawing/2015/9/8/chartex" xmlns:cx2="http://schemas.microsoft.com/office/drawing/2015/10/21/chartex" xmlns:cx3="http://schemas.microsoft.com/office/drawing/2016/5/9/chartex" xmlns:cx4="http://schemas.microsoft.com/office/drawing/2016/5/10/chartex" xmlns:cx5="http://schemas.microsoft.com/office/drawing/2016/5/11/chartex" xmlns:cx6="http://schemas.microsoft.com/office/drawing/2016/5/12/chartex" xmlns:cx7="http://schemas.microsoft.com/office/drawing/2016/5/13/chartex" xmlns:cx8="http://schemas.microsoft.com/office/drawing/2016/5/14/chartex" xmlns:mc="http://schemas.openxmlformats.org/markup-compatibility/2006" xmlns:aink="http://schemas.microsoft.com/office/drawing/2016/ink" xmlns:am3d="http://schemas.microsoft.com/office/drawing/2017/model3d" xmlns:o="urn:schemas-microsoft-com:office:office" xmlns:oel="http://schemas.microsoft.com/office/2019/extlst" xmlns:r="http://schemas.openxmlformats.org/officeDocument/2006/relationships" xmlns:m="http://schemas.openxmlformats.org/officeDocument/2006/math" xmlns:v="urn:schemas-microsoft-com:vml" xmlns:wp14="http://schemas.microsoft.com/office/word/2010/wordprocessingDrawing" xmlns:wp="http://schemas.openxmlformats.org/drawingml/2006/wordprocessingDrawing" xmlns:w10="urn:schemas-microsoft-com:office:word" xmlns:w="http://schemas.openxmlformats.org/wordprocessingml/2006/main" xmlns:w14="http://schemas.microsoft.com/office/word/2010/wordml" xmlns:w15="http://schemas.microsoft.com/office/word/2012/wordml" xmlns:w16cex="http://schemas.microsoft.com/office/word/2018/wordml/cex" xmlns:w16cid="http://schemas.microsoft.com/office/word/2016/wordml/cid" xmlns:w16="http://schemas.microsoft.com/office/word/2018/wordml" xmlns:w16du="http://schemas.microsoft.com/office/word/2023/wordml/word16du" xmlns:w16sdtdh="http://schemas.microsoft.com/office/word/2020/wordml/sdtdatahash" xmlns:w16sdtfl="http://schemas.microsoft.com/office/word/2024/wordml/sdtformatlock" xmlns:w16se="http://schemas.microsoft.com/office/word/2015/wordml/symex" xmlns:wpg="http://schemas.microsoft.com/office/word/2010/wordprocessingGroup" xmlns:wpi="http://schemas.microsoft.com/office/word/2010/wordprocessingInk" xmlns:wne="http://schemas.microsoft.com/office/word/2006/wordml" xmlns:wps="http://schemas.microsoft.com/office/word/2010/wordprocessingShape" mc:Ignorable="w14 w15 w16se w16cid w16 w16cex w16sdtdh w16sdtfl w16du wp14">
   <w:footnote w:type="separator" w:id="-1">
     <w:p>
       <w:pPr>
@@ -1332,7 +1377,7 @@
 </file>
 
 <file path=word/header1.xml><?xml version="1.0" encoding="utf-8"?>
-<w:hdr xmlns:wpc="http://schemas.microsoft.com/office/word/2010/wordprocessingCanvas" xmlns:cx="http://schemas.microsoft.com/office/drawing/2014/chartex" xmlns:cx1="http://schemas.microsoft.com/office/drawing/2015/9/8/chartex" xmlns:cx2="http://schemas.microsoft.com/office/drawing/2015/10/21/chartex" xmlns:cx3="http://schemas.microsoft.com/office/drawing/2016/5/9/chartex" xmlns:cx4="http://schemas.microsoft.com/office/drawing/2016/5/10/chartex" xmlns:cx5="http://schemas.microsoft.com/office/drawing/2016/5/11/chartex" xmlns:cx6="http://schemas.microsoft.com/office/drawing/2016/5/12/chartex" xmlns:cx7="http://schemas.microsoft.com/office/drawing/2016/5/13/chartex" xmlns:cx8="http://schemas.microsoft.com/office/drawing/2016/5/14/chartex" xmlns:mc="http://schemas.openxmlformats.org/markup-compatibility/2006" xmlns:aink="http://schemas.microsoft.com/office/drawing/2016/ink" xmlns:am3d="http://schemas.microsoft.com/office/drawing/2017/model3d" xmlns:o="urn:schemas-microsoft-com:office:office" xmlns:oel="http://schemas.microsoft.com/office/2019/extlst" xmlns:r="http://schemas.openxmlformats.org/officeDocument/2006/relationships" xmlns:m="http://schemas.openxmlformats.org/officeDocument/2006/math" xmlns:v="urn:schemas-microsoft-com:vml" xmlns:wp14="http://schemas.microsoft.com/office/word/2010/wordprocessingDrawing" xmlns:wp="http://schemas.openxmlformats.org/drawingml/2006/wordprocessingDrawing" xmlns:w10="urn:schemas-microsoft-com:office:word" xmlns:w="http://schemas.openxmlformats.org/wordprocessingml/2006/main" xmlns:w14="http://schemas.microsoft.com/office/word/2010/wordml" xmlns:w15="http://schemas.microsoft.com/office/word/2012/wordml" xmlns:w16cex="http://schemas.microsoft.com/office/word/2018/wordml/cex" xmlns:w16cid="http://schemas.microsoft.com/office/word/2016/wordml/cid" xmlns:w16="http://schemas.microsoft.com/office/word/2018/wordml" xmlns:w16du="http://schemas.microsoft.com/office/word/2023/wordml/word16du" xmlns:w16sdtdh="http://schemas.microsoft.com/office/word/2020/wordml/sdtdatahash" xmlns:w16se="http://schemas.microsoft.com/office/word/2015/wordml/symex" xmlns:wpg="http://schemas.microsoft.com/office/word/2010/wordprocessingGroup" xmlns:wpi="http://schemas.microsoft.com/office/word/2010/wordprocessingInk" xmlns:wne="http://schemas.microsoft.com/office/word/2006/wordml" xmlns:wps="http://schemas.microsoft.com/office/word/2010/wordprocessingShape" mc:Ignorable="w14 w15 w16se w16cid w16 w16cex w16sdtdh w16du wp14">
+<w:hdr xmlns:wpc="http://schemas.microsoft.com/office/word/2010/wordprocessingCanvas" xmlns:cx="http://schemas.microsoft.com/office/drawing/2014/chartex" xmlns:cx1="http://schemas.microsoft.com/office/drawing/2015/9/8/chartex" xmlns:cx2="http://schemas.microsoft.com/office/drawing/2015/10/21/chartex" xmlns:cx3="http://schemas.microsoft.com/office/drawing/2016/5/9/chartex" xmlns:cx4="http://schemas.microsoft.com/office/drawing/2016/5/10/chartex" xmlns:cx5="http://schemas.microsoft.com/office/drawing/2016/5/11/chartex" xmlns:cx6="http://schemas.microsoft.com/office/drawing/2016/5/12/chartex" xmlns:cx7="http://schemas.microsoft.com/office/drawing/2016/5/13/chartex" xmlns:cx8="http://schemas.microsoft.com/office/drawing/2016/5/14/chartex" xmlns:mc="http://schemas.openxmlformats.org/markup-compatibility/2006" xmlns:aink="http://schemas.microsoft.com/office/drawing/2016/ink" xmlns:am3d="http://schemas.microsoft.com/office/drawing/2017/model3d" xmlns:o="urn:schemas-microsoft-com:office:office" xmlns:oel="http://schemas.microsoft.com/office/2019/extlst" xmlns:r="http://schemas.openxmlformats.org/officeDocument/2006/relationships" xmlns:m="http://schemas.openxmlformats.org/officeDocument/2006/math" xmlns:v="urn:schemas-microsoft-com:vml" xmlns:wp14="http://schemas.microsoft.com/office/word/2010/wordprocessingDrawing" xmlns:wp="http://schemas.openxmlformats.org/drawingml/2006/wordprocessingDrawing" xmlns:w10="urn:schemas-microsoft-com:office:word" xmlns:w="http://schemas.openxmlformats.org/wordprocessingml/2006/main" xmlns:w14="http://schemas.microsoft.com/office/word/2010/wordml" xmlns:w15="http://schemas.microsoft.com/office/word/2012/wordml" xmlns:w16cex="http://schemas.microsoft.com/office/word/2018/wordml/cex" xmlns:w16cid="http://schemas.microsoft.com/office/word/2016/wordml/cid" xmlns:w16="http://schemas.microsoft.com/office/word/2018/wordml" xmlns:w16du="http://schemas.microsoft.com/office/word/2023/wordml/word16du" xmlns:w16sdtdh="http://schemas.microsoft.com/office/word/2020/wordml/sdtdatahash" xmlns:w16sdtfl="http://schemas.microsoft.com/office/word/2024/wordml/sdtformatlock" xmlns:w16se="http://schemas.microsoft.com/office/word/2015/wordml/symex" xmlns:wpg="http://schemas.microsoft.com/office/word/2010/wordprocessingGroup" xmlns:wpi="http://schemas.microsoft.com/office/word/2010/wordprocessingInk" xmlns:wne="http://schemas.microsoft.com/office/word/2006/wordml" xmlns:wps="http://schemas.microsoft.com/office/word/2010/wordprocessingShape" mc:Ignorable="w14 w15 w16se w16cid w16 w16cex w16sdtdh w16sdtfl w16du wp14">
   <w:p>
     <w:pPr>
       <w:pStyle w:val="Header"/>
@@ -1377,7 +1422,7 @@
 </file>
 
 <file path=word/numbering.xml><?xml version="1.0" encoding="utf-8"?>
-<w:numbering xmlns:wpc="http://schemas.microsoft.com/office/word/2010/wordprocessingCanvas" xmlns:cx="http://schemas.microsoft.com/office/drawing/2014/chartex" xmlns:cx1="http://schemas.microsoft.com/office/drawing/2015/9/8/chartex" xmlns:cx2="http://schemas.microsoft.com/office/drawing/2015/10/21/chartex" xmlns:cx3="http://schemas.microsoft.com/office/drawing/2016/5/9/chartex" xmlns:cx4="http://schemas.microsoft.com/office/drawing/2016/5/10/chartex" xmlns:cx5="http://schemas.microsoft.com/office/drawing/2016/5/11/chartex" xmlns:cx6="http://schemas.microsoft.com/office/drawing/2016/5/12/chartex" xmlns:cx7="http://schemas.microsoft.com/office/drawing/2016/5/13/chartex" xmlns:cx8="http://schemas.microsoft.com/office/drawing/2016/5/14/chartex" xmlns:mc="http://schemas.openxmlformats.org/markup-compatibility/2006" xmlns:aink="http://schemas.microsoft.com/office/drawing/2016/ink" xmlns:am3d="http://schemas.microsoft.com/office/drawing/2017/model3d" xmlns:o="urn:schemas-microsoft-com:office:office" xmlns:oel="http://schemas.microsoft.com/office/2019/extlst" xmlns:r="http://schemas.openxmlformats.org/officeDocument/2006/relationships" xmlns:m="http://schemas.openxmlformats.org/officeDocument/2006/math" xmlns:v="urn:schemas-microsoft-com:vml" xmlns:wp14="http://schemas.microsoft.com/office/word/2010/wordprocessingDrawing" xmlns:wp="http://schemas.openxmlformats.org/drawingml/2006/wordprocessingDrawing" xmlns:w10="urn:schemas-microsoft-com:office:word" xmlns:w="http://schemas.openxmlformats.org/wordprocessingml/2006/main" xmlns:w14="http://schemas.microsoft.com/office/word/2010/wordml" xmlns:w15="http://schemas.microsoft.com/office/word/2012/wordml" xmlns:w16cex="http://schemas.microsoft.com/office/word/2018/wordml/cex" xmlns:w16cid="http://schemas.microsoft.com/office/word/2016/wordml/cid" xmlns:w16="http://schemas.microsoft.com/office/word/2018/wordml" xmlns:w16du="http://schemas.microsoft.com/office/word/2023/wordml/word16du" xmlns:w16sdtdh="http://schemas.microsoft.com/office/word/2020/wordml/sdtdatahash" xmlns:w16se="http://schemas.microsoft.com/office/word/2015/wordml/symex" xmlns:wpg="http://schemas.microsoft.com/office/word/2010/wordprocessingGroup" xmlns:wpi="http://schemas.microsoft.com/office/word/2010/wordprocessingInk" xmlns:wne="http://schemas.microsoft.com/office/word/2006/wordml" xmlns:wps="http://schemas.microsoft.com/office/word/2010/wordprocessingShape" mc:Ignorable="w14 w15 w16se w16cid w16 w16cex w16sdtdh w16du wp14">
+<w:numbering xmlns:wpc="http://schemas.microsoft.com/office/word/2010/wordprocessingCanvas" xmlns:cx="http://schemas.microsoft.com/office/drawing/2014/chartex" xmlns:cx1="http://schemas.microsoft.com/office/drawing/2015/9/8/chartex" xmlns:cx2="http://schemas.microsoft.com/office/drawing/2015/10/21/chartex" xmlns:cx3="http://schemas.microsoft.com/office/drawing/2016/5/9/chartex" xmlns:cx4="http://schemas.microsoft.com/office/drawing/2016/5/10/chartex" xmlns:cx5="http://schemas.microsoft.com/office/drawing/2016/5/11/chartex" xmlns:cx6="http://schemas.microsoft.com/office/drawing/2016/5/12/chartex" xmlns:cx7="http://schemas.microsoft.com/office/drawing/2016/5/13/chartex" xmlns:cx8="http://schemas.microsoft.com/office/drawing/2016/5/14/chartex" xmlns:mc="http://schemas.openxmlformats.org/markup-compatibility/2006" xmlns:aink="http://schemas.microsoft.com/office/drawing/2016/ink" xmlns:am3d="http://schemas.microsoft.com/office/drawing/2017/model3d" xmlns:o="urn:schemas-microsoft-com:office:office" xmlns:oel="http://schemas.microsoft.com/office/2019/extlst" xmlns:r="http://schemas.openxmlformats.org/officeDocument/2006/relationships" xmlns:m="http://schemas.openxmlformats.org/officeDocument/2006/math" xmlns:v="urn:schemas-microsoft-com:vml" xmlns:wp14="http://schemas.microsoft.com/office/word/2010/wordprocessingDrawing" xmlns:wp="http://schemas.openxmlformats.org/drawingml/2006/wordprocessingDrawing" xmlns:w10="urn:schemas-microsoft-com:office:word" xmlns:w="http://schemas.openxmlformats.org/wordprocessingml/2006/main" xmlns:w14="http://schemas.microsoft.com/office/word/2010/wordml" xmlns:w15="http://schemas.microsoft.com/office/word/2012/wordml" xmlns:w16cex="http://schemas.microsoft.com/office/word/2018/wordml/cex" xmlns:w16cid="http://schemas.microsoft.com/office/word/2016/wordml/cid" xmlns:w16="http://schemas.microsoft.com/office/word/2018/wordml" xmlns:w16du="http://schemas.microsoft.com/office/word/2023/wordml/word16du" xmlns:w16sdtdh="http://schemas.microsoft.com/office/word/2020/wordml/sdtdatahash" xmlns:w16sdtfl="http://schemas.microsoft.com/office/word/2024/wordml/sdtformatlock" xmlns:w16se="http://schemas.microsoft.com/office/word/2015/wordml/symex" xmlns:wpg="http://schemas.microsoft.com/office/word/2010/wordprocessingGroup" xmlns:wpi="http://schemas.microsoft.com/office/word/2010/wordprocessingInk" xmlns:wne="http://schemas.microsoft.com/office/word/2006/wordml" xmlns:wps="http://schemas.microsoft.com/office/word/2010/wordprocessingShape" mc:Ignorable="w14 w15 w16se w16cid w16 w16cex w16sdtdh w16sdtfl w16du wp14">
   <w:abstractNum w:abstractNumId="0" w15:restartNumberingAfterBreak="0">
     <w:nsid w:val="1DDD4DD5"/>
     <w:multiLevelType w:val="hybridMultilevel"/>
@@ -2262,7 +2307,7 @@
 </file>
 
 <file path=word/people.xml><?xml version="1.0" encoding="utf-8"?>
-<w15:people xmlns:wpc="http://schemas.microsoft.com/office/word/2010/wordprocessingCanvas" xmlns:cx="http://schemas.microsoft.com/office/drawing/2014/chartex" xmlns:cx1="http://schemas.microsoft.com/office/drawing/2015/9/8/chartex" xmlns:cx2="http://schemas.microsoft.com/office/drawing/2015/10/21/chartex" xmlns:cx3="http://schemas.microsoft.com/office/drawing/2016/5/9/chartex" xmlns:cx4="http://schemas.microsoft.com/office/drawing/2016/5/10/chartex" xmlns:cx5="http://schemas.microsoft.com/office/drawing/2016/5/11/chartex" xmlns:cx6="http://schemas.microsoft.com/office/drawing/2016/5/12/chartex" xmlns:cx7="http://schemas.microsoft.com/office/drawing/2016/5/13/chartex" xmlns:cx8="http://schemas.microsoft.com/office/drawing/2016/5/14/chartex" xmlns:mc="http://schemas.openxmlformats.org/markup-compatibility/2006" xmlns:aink="http://schemas.microsoft.com/office/drawing/2016/ink" xmlns:am3d="http://schemas.microsoft.com/office/drawing/2017/model3d" xmlns:o="urn:schemas-microsoft-com:office:office" xmlns:oel="http://schemas.microsoft.com/office/2019/extlst" xmlns:r="http://schemas.openxmlformats.org/officeDocument/2006/relationships" xmlns:m="http://schemas.openxmlformats.org/officeDocument/2006/math" xmlns:v="urn:schemas-microsoft-com:vml" xmlns:wp14="http://schemas.microsoft.com/office/word/2010/wordprocessingDrawing" xmlns:wp="http://schemas.openxmlformats.org/drawingml/2006/wordprocessingDrawing" xmlns:w10="urn:schemas-microsoft-com:office:word" xmlns:w="http://schemas.openxmlformats.org/wordprocessingml/2006/main" xmlns:w14="http://schemas.microsoft.com/office/word/2010/wordml" xmlns:w15="http://schemas.microsoft.com/office/word/2012/wordml" xmlns:w16cex="http://schemas.microsoft.com/office/word/2018/wordml/cex" xmlns:w16cid="http://schemas.microsoft.com/office/word/2016/wordml/cid" xmlns:w16="http://schemas.microsoft.com/office/word/2018/wordml" xmlns:w16du="http://schemas.microsoft.com/office/word/2023/wordml/word16du" xmlns:w16sdtdh="http://schemas.microsoft.com/office/word/2020/wordml/sdtdatahash" xmlns:w16se="http://schemas.microsoft.com/office/word/2015/wordml/symex" xmlns:wpg="http://schemas.microsoft.com/office/word/2010/wordprocessingGroup" xmlns:wpi="http://schemas.microsoft.com/office/word/2010/wordprocessingInk" xmlns:wne="http://schemas.microsoft.com/office/word/2006/wordml" xmlns:wps="http://schemas.microsoft.com/office/word/2010/wordprocessingShape" mc:Ignorable="w14 w15 w16se w16cid w16 w16cex w16sdtdh w16du wp14">
+<w15:people xmlns:wpc="http://schemas.microsoft.com/office/word/2010/wordprocessingCanvas" xmlns:cx="http://schemas.microsoft.com/office/drawing/2014/chartex" xmlns:cx1="http://schemas.microsoft.com/office/drawing/2015/9/8/chartex" xmlns:cx2="http://schemas.microsoft.com/office/drawing/2015/10/21/chartex" xmlns:cx3="http://schemas.microsoft.com/office/drawing/2016/5/9/chartex" xmlns:cx4="http://schemas.microsoft.com/office/drawing/2016/5/10/chartex" xmlns:cx5="http://schemas.microsoft.com/office/drawing/2016/5/11/chartex" xmlns:cx6="http://schemas.microsoft.com/office/drawing/2016/5/12/chartex" xmlns:cx7="http://schemas.microsoft.com/office/drawing/2016/5/13/chartex" xmlns:cx8="http://schemas.microsoft.com/office/drawing/2016/5/14/chartex" xmlns:mc="http://schemas.openxmlformats.org/markup-compatibility/2006" xmlns:aink="http://schemas.microsoft.com/office/drawing/2016/ink" xmlns:am3d="http://schemas.microsoft.com/office/drawing/2017/model3d" xmlns:o="urn:schemas-microsoft-com:office:office" xmlns:oel="http://schemas.microsoft.com/office/2019/extlst" xmlns:r="http://schemas.openxmlformats.org/officeDocument/2006/relationships" xmlns:m="http://schemas.openxmlformats.org/officeDocument/2006/math" xmlns:v="urn:schemas-microsoft-com:vml" xmlns:wp14="http://schemas.microsoft.com/office/word/2010/wordprocessingDrawing" xmlns:wp="http://schemas.openxmlformats.org/drawingml/2006/wordprocessingDrawing" xmlns:w10="urn:schemas-microsoft-com:office:word" xmlns:w="http://schemas.openxmlformats.org/wordprocessingml/2006/main" xmlns:w14="http://schemas.microsoft.com/office/word/2010/wordml" xmlns:w15="http://schemas.microsoft.com/office/word/2012/wordml" xmlns:w16cex="http://schemas.microsoft.com/office/word/2018/wordml/cex" xmlns:w16cid="http://schemas.microsoft.com/office/word/2016/wordml/cid" xmlns:w16="http://schemas.microsoft.com/office/word/2018/wordml" xmlns:w16du="http://schemas.microsoft.com/office/word/2023/wordml/word16du" xmlns:w16sdtdh="http://schemas.microsoft.com/office/word/2020/wordml/sdtdatahash" xmlns:w16sdtfl="http://schemas.microsoft.com/office/word/2024/wordml/sdtformatlock" xmlns:w16se="http://schemas.microsoft.com/office/word/2015/wordml/symex" xmlns:wpg="http://schemas.microsoft.com/office/word/2010/wordprocessingGroup" xmlns:wpi="http://schemas.microsoft.com/office/word/2010/wordprocessingInk" xmlns:wne="http://schemas.microsoft.com/office/word/2006/wordml" xmlns:wps="http://schemas.microsoft.com/office/word/2010/wordprocessingShape" mc:Ignorable="w14 w15 w16se w16cid w16 w16cex w16sdtdh w16sdtfl w16du wp14">
   <w15:person w15:author="Matthias Raemaekers">
     <w15:presenceInfo w15:providerId="Windows Live" w15:userId="fec6886388aa33ba"/>
   </w15:person>
@@ -2270,7 +2315,7 @@
 </file>
 
 <file path=word/styles.xml><?xml version="1.0" encoding="utf-8"?>
-<w:styles xmlns:mc="http://schemas.openxmlformats.org/markup-compatibility/2006" xmlns:r="http://schemas.openxmlformats.org/officeDocument/2006/relationships" xmlns:w="http://schemas.openxmlformats.org/wordprocessingml/2006/main" xmlns:w14="http://schemas.microsoft.com/office/word/2010/wordml" xmlns:w15="http://schemas.microsoft.com/office/word/2012/wordml" xmlns:w16cex="http://schemas.microsoft.com/office/word/2018/wordml/cex" xmlns:w16cid="http://schemas.microsoft.com/office/word/2016/wordml/cid" xmlns:w16="http://schemas.microsoft.com/office/word/2018/wordml" xmlns:w16du="http://schemas.microsoft.com/office/word/2023/wordml/word16du" xmlns:w16sdtdh="http://schemas.microsoft.com/office/word/2020/wordml/sdtdatahash" xmlns:w16se="http://schemas.microsoft.com/office/word/2015/wordml/symex" mc:Ignorable="w14 w15 w16se w16cid w16 w16cex w16sdtdh w16du">
+<w:styles xmlns:mc="http://schemas.openxmlformats.org/markup-compatibility/2006" xmlns:r="http://schemas.openxmlformats.org/officeDocument/2006/relationships" xmlns:w="http://schemas.openxmlformats.org/wordprocessingml/2006/main" xmlns:w14="http://schemas.microsoft.com/office/word/2010/wordml" xmlns:w15="http://schemas.microsoft.com/office/word/2012/wordml" xmlns:w16cex="http://schemas.microsoft.com/office/word/2018/wordml/cex" xmlns:w16cid="http://schemas.microsoft.com/office/word/2016/wordml/cid" xmlns:w16="http://schemas.microsoft.com/office/word/2018/wordml" xmlns:w16du="http://schemas.microsoft.com/office/word/2023/wordml/word16du" xmlns:w16sdtdh="http://schemas.microsoft.com/office/word/2020/wordml/sdtdatahash" xmlns:w16sdtfl="http://schemas.microsoft.com/office/word/2024/wordml/sdtformatlock" xmlns:w16se="http://schemas.microsoft.com/office/word/2015/wordml/symex" mc:Ignorable="w14 w15 w16se w16cid w16 w16cex w16sdtdh w16sdtfl w16du">
   <w:docDefaults>
     <w:rPrDefault>
       <w:rPr>
@@ -2871,6 +2916,7 @@
   <w:style w:type="character" w:default="1" w:styleId="DefaultParagraphFont">
     <w:name w:val="Default Paragraph Font"/>
     <w:uiPriority w:val="1"/>
+    <w:semiHidden/>
     <w:unhideWhenUsed/>
   </w:style>
   <w:style w:type="table" w:default="1" w:styleId="TableNormal">

</xml_diff>